<commit_message>
Update and refine thesis documentation and metadata
Improved wording and consistency across multiple markdown files, updated metadata.yaml to reflect current AI tool usage and added Betreuungsprotokoll PDFs. Minor corrections and clarifications were made in the introduction, project plan, documentation, and summary sections to enhance clarity and accuracy.
</commit_message>
<xml_diff>
--- a/Diplomarbeit/doc/HTL_DA_Betreuungsprot_ITSP_2025_Kandidatenname_ProtNr.docx
+++ b/Diplomarbeit/doc/HTL_DA_Betreuungsprot_ITSP_2025_Kandidatenname_ProtNr.docx
@@ -1,6 +1,6 @@
 
 <file path=word/document.xml><?xml version="1.0" encoding="utf-8"?>
-<w:document xmlns:wpc="http://schemas.microsoft.com/office/word/2010/wordprocessingCanvas" xmlns:cx="http://schemas.microsoft.com/office/drawing/2014/chartex" xmlns:cx1="http://schemas.microsoft.com/office/drawing/2015/9/8/chartex" xmlns:cx2="http://schemas.microsoft.com/office/drawing/2015/10/21/chartex" xmlns:cx3="http://schemas.microsoft.com/office/drawing/2016/5/9/chartex" xmlns:cx4="http://schemas.microsoft.com/office/drawing/2016/5/10/chartex" xmlns:cx5="http://schemas.microsoft.com/office/drawing/2016/5/11/chartex" xmlns:cx6="http://schemas.microsoft.com/office/drawing/2016/5/12/chartex" xmlns:cx7="http://schemas.microsoft.com/office/drawing/2016/5/13/chartex" xmlns:cx8="http://schemas.microsoft.com/office/drawing/2016/5/14/chartex" xmlns:mc="http://schemas.openxmlformats.org/markup-compatibility/2006" xmlns:aink="http://schemas.microsoft.com/office/drawing/2016/ink" xmlns:am3d="http://schemas.microsoft.com/office/drawing/2017/model3d" xmlns:o="urn:schemas-microsoft-com:office:office" xmlns:r="http://schemas.openxmlformats.org/officeDocument/2006/relationships" xmlns:m="http://schemas.openxmlformats.org/officeDocument/2006/math" xmlns:v="urn:schemas-microsoft-com:vml" xmlns:wp14="http://schemas.microsoft.com/office/word/2010/wordprocessingDrawing" xmlns:wp="http://schemas.openxmlformats.org/drawingml/2006/wordprocessingDrawing" xmlns:w10="urn:schemas-microsoft-com:office:word" xmlns:w="http://schemas.openxmlformats.org/wordprocessingml/2006/main" xmlns:w14="http://schemas.microsoft.com/office/word/2010/wordml" xmlns:w15="http://schemas.microsoft.com/office/word/2012/wordml" xmlns:w16cid="http://schemas.microsoft.com/office/word/2016/wordml/cid" xmlns:w16se="http://schemas.microsoft.com/office/word/2015/wordml/symex" xmlns:wpg="http://schemas.microsoft.com/office/word/2010/wordprocessingGroup" xmlns:wpi="http://schemas.microsoft.com/office/word/2010/wordprocessingInk" xmlns:wne="http://schemas.microsoft.com/office/word/2006/wordml" xmlns:wps="http://schemas.microsoft.com/office/word/2010/wordprocessingShape" mc:Ignorable="w14 w15 w16se w16cid wp14">
+<w:document xmlns:wpc="http://schemas.microsoft.com/office/word/2010/wordprocessingCanvas" xmlns:cx="http://schemas.microsoft.com/office/drawing/2014/chartex" xmlns:cx1="http://schemas.microsoft.com/office/drawing/2015/9/8/chartex" xmlns:cx2="http://schemas.microsoft.com/office/drawing/2015/10/21/chartex" xmlns:cx3="http://schemas.microsoft.com/office/drawing/2016/5/9/chartex" xmlns:cx4="http://schemas.microsoft.com/office/drawing/2016/5/10/chartex" xmlns:cx5="http://schemas.microsoft.com/office/drawing/2016/5/11/chartex" xmlns:cx6="http://schemas.microsoft.com/office/drawing/2016/5/12/chartex" xmlns:cx7="http://schemas.microsoft.com/office/drawing/2016/5/13/chartex" xmlns:cx8="http://schemas.microsoft.com/office/drawing/2016/5/14/chartex" xmlns:mc="http://schemas.openxmlformats.org/markup-compatibility/2006" xmlns:aink="http://schemas.microsoft.com/office/drawing/2016/ink" xmlns:am3d="http://schemas.microsoft.com/office/drawing/2017/model3d" xmlns:o="urn:schemas-microsoft-com:office:office" xmlns:oel="http://schemas.microsoft.com/office/2019/extlst" xmlns:r="http://schemas.openxmlformats.org/officeDocument/2006/relationships" xmlns:m="http://schemas.openxmlformats.org/officeDocument/2006/math" xmlns:v="urn:schemas-microsoft-com:vml" xmlns:wp14="http://schemas.microsoft.com/office/word/2010/wordprocessingDrawing" xmlns:wp="http://schemas.openxmlformats.org/drawingml/2006/wordprocessingDrawing" xmlns:w10="urn:schemas-microsoft-com:office:word" xmlns:w="http://schemas.openxmlformats.org/wordprocessingml/2006/main" xmlns:w14="http://schemas.microsoft.com/office/word/2010/wordml" xmlns:w15="http://schemas.microsoft.com/office/word/2012/wordml" xmlns:w16cex="http://schemas.microsoft.com/office/word/2018/wordml/cex" xmlns:w16cid="http://schemas.microsoft.com/office/word/2016/wordml/cid" xmlns:w16="http://schemas.microsoft.com/office/word/2018/wordml" xmlns:w16du="http://schemas.microsoft.com/office/word/2023/wordml/word16du" xmlns:w16sdtdh="http://schemas.microsoft.com/office/word/2020/wordml/sdtdatahash" xmlns:w16sdtfl="http://schemas.microsoft.com/office/word/2024/wordml/sdtformatlock" xmlns:w16se="http://schemas.microsoft.com/office/word/2015/wordml/symex" xmlns:wpg="http://schemas.microsoft.com/office/word/2010/wordprocessingGroup" xmlns:wpi="http://schemas.microsoft.com/office/word/2010/wordprocessingInk" xmlns:wne="http://schemas.microsoft.com/office/word/2006/wordml" xmlns:wps="http://schemas.microsoft.com/office/word/2010/wordprocessingShape" mc:Ignorable="w14 w15 w16se w16cid w16 w16cex w16sdtdh w16sdtfl w16du wp14">
   <w:body>
     <w:p>
       <w:pPr>
@@ -29,6 +29,14 @@
         </w:rPr>
         <w:tab/>
         <w:t>lfd. Nr.:</w:t>
+      </w:r>
+      <w:r>
+        <w:rPr>
+          <w:b/>
+          <w:sz w:val="28"/>
+          <w:szCs w:val="28"/>
+        </w:rPr>
+        <w:t xml:space="preserve"> 1</w:t>
       </w:r>
     </w:p>
     <w:p/>
@@ -64,31 +72,21 @@
         <w:rPr>
           <w:sz w:val="22"/>
         </w:rPr>
-        <w:t>Entwurf ei</w:t>
-      </w:r>
-      <w:r>
-        <w:rPr>
-          <w:sz w:val="22"/>
-        </w:rPr>
-        <w:t>nes Versuchsstandes für Kreisel</w:t>
-      </w:r>
-      <w:r>
-        <w:rPr>
-          <w:sz w:val="22"/>
-        </w:rPr>
-        <w:t xml:space="preserve">pumpen, welcher in </w:t>
-      </w:r>
-      <w:r>
-        <w:rPr>
-          <w:sz w:val="22"/>
-        </w:rPr>
-        <w:t>ebener</w:t>
-      </w:r>
-      <w:r>
-        <w:rPr>
-          <w:sz w:val="22"/>
-        </w:rPr>
-        <w:t xml:space="preserve"> Ausführung verbaut wird</w:t>
+        <w:t xml:space="preserve">Virtuelle </w:t>
+      </w:r>
+      <w:proofErr w:type="spellStart"/>
+      <w:r>
+        <w:rPr>
+          <w:sz w:val="22"/>
+        </w:rPr>
+        <w:t>Cybersecurity</w:t>
+      </w:r>
+      <w:proofErr w:type="spellEnd"/>
+      <w:r>
+        <w:rPr>
+          <w:sz w:val="22"/>
+        </w:rPr>
+        <w:t>-Testumgebung mit IDS</w:t>
       </w:r>
     </w:p>
     <w:p>
@@ -141,40 +139,22 @@
         <w:rPr>
           <w:sz w:val="22"/>
         </w:rPr>
-        <w:t>Maximilian Maier</w:t>
-      </w:r>
-      <w:r>
-        <w:rPr>
-          <w:sz w:val="22"/>
-        </w:rPr>
-        <w:t xml:space="preserve">, </w:t>
-      </w:r>
-      <w:r>
-        <w:rPr>
-          <w:sz w:val="22"/>
-        </w:rPr>
-        <w:t>Elisabeth Muster</w:t>
-      </w:r>
-      <w:r>
-        <w:rPr>
-          <w:sz w:val="22"/>
-        </w:rPr>
-        <w:t xml:space="preserve">, </w:t>
-      </w:r>
-      <w:r>
-        <w:rPr>
-          <w:sz w:val="22"/>
-        </w:rPr>
-        <w:t xml:space="preserve">Peter </w:t>
+        <w:t xml:space="preserve">Eichelberger Tobias, </w:t>
       </w:r>
       <w:proofErr w:type="spellStart"/>
       <w:r>
         <w:rPr>
           <w:sz w:val="22"/>
         </w:rPr>
-        <w:t>Zapfel</w:t>
+        <w:t>Macuha</w:t>
       </w:r>
       <w:proofErr w:type="spellEnd"/>
+      <w:r>
+        <w:rPr>
+          <w:sz w:val="22"/>
+        </w:rPr>
+        <w:t xml:space="preserve"> Lukas</w:t>
+      </w:r>
     </w:p>
     <w:p>
       <w:pPr>
@@ -224,7 +204,19 @@
         <w:rPr>
           <w:sz w:val="22"/>
         </w:rPr>
-        <w:t>5AH</w:t>
+        <w:t>5</w:t>
+      </w:r>
+      <w:r>
+        <w:rPr>
+          <w:sz w:val="22"/>
+        </w:rPr>
+        <w:t>B</w:t>
+      </w:r>
+      <w:r>
+        <w:rPr>
+          <w:sz w:val="22"/>
+        </w:rPr>
+        <w:t>H</w:t>
       </w:r>
       <w:r>
         <w:rPr>
@@ -232,8 +224,6 @@
         </w:rPr>
         <w:t>WIN</w:t>
       </w:r>
-      <w:bookmarkStart w:id="0" w:name="_GoBack"/>
-      <w:bookmarkEnd w:id="0"/>
     </w:p>
     <w:p>
       <w:pPr>
@@ -241,7 +231,6 @@
           <w:tab w:val="left" w:pos="3119"/>
         </w:tabs>
         <w:rPr>
-          <w:color w:val="auto"/>
           <w:sz w:val="22"/>
         </w:rPr>
       </w:pPr>
@@ -261,7 +250,55 @@
         <w:rPr>
           <w:sz w:val="22"/>
         </w:rPr>
-        <w:t>Dr. Turbo</w:t>
+        <w:t xml:space="preserve">DI Dr. </w:t>
+      </w:r>
+      <w:proofErr w:type="spellStart"/>
+      <w:r>
+        <w:rPr>
+          <w:sz w:val="22"/>
+        </w:rPr>
+        <w:t>mont</w:t>
+      </w:r>
+      <w:proofErr w:type="spellEnd"/>
+      <w:r>
+        <w:rPr>
+          <w:sz w:val="22"/>
+        </w:rPr>
+        <w:t xml:space="preserve"> Thomas Messner</w:t>
+      </w:r>
+    </w:p>
+    <w:p>
+      <w:pPr>
+        <w:tabs>
+          <w:tab w:val="left" w:pos="3119"/>
+        </w:tabs>
+        <w:rPr>
+          <w:sz w:val="22"/>
+        </w:rPr>
+      </w:pPr>
+      <w:r>
+        <w:rPr>
+          <w:sz w:val="22"/>
+        </w:rPr>
+        <w:t>Ort</w:t>
+      </w:r>
+      <w:r>
+        <w:rPr>
+          <w:sz w:val="22"/>
+        </w:rPr>
+        <w:t>:</w:t>
+      </w:r>
+      <w:r>
+        <w:rPr>
+          <w:sz w:val="22"/>
+        </w:rPr>
+        <w:tab/>
+      </w:r>
+      <w:r>
+        <w:rPr>
+          <w:sz w:val="22"/>
+        </w:rPr>
+        <w:t>Leoben</w:t>
       </w:r>
     </w:p>
     <w:p>
@@ -280,13 +317,7 @@
         <w:rPr>
           <w:sz w:val="22"/>
         </w:rPr>
-        <w:t>Ort</w:t>
-      </w:r>
-      <w:r>
-        <w:rPr>
-          <w:sz w:val="22"/>
-        </w:rPr>
-        <w:t>:</w:t>
+        <w:t>Datum:</w:t>
       </w:r>
       <w:r>
         <w:rPr>
@@ -304,44 +335,37 @@
         <w:rPr>
           <w:sz w:val="22"/>
         </w:rPr>
-        <w:t>Leoben</w:t>
-      </w:r>
-    </w:p>
-    <w:p>
-      <w:pPr>
-        <w:tabs>
-          <w:tab w:val="left" w:pos="1418"/>
-          <w:tab w:val="left" w:pos="3119"/>
-          <w:tab w:val="left" w:pos="3969"/>
-          <w:tab w:val="left" w:pos="5387"/>
-        </w:tabs>
-        <w:rPr>
-          <w:sz w:val="22"/>
-        </w:rPr>
-      </w:pPr>
-      <w:r>
-        <w:rPr>
-          <w:sz w:val="22"/>
-        </w:rPr>
-        <w:t>Datum:</w:t>
-      </w:r>
-      <w:r>
-        <w:rPr>
-          <w:sz w:val="22"/>
-        </w:rPr>
-        <w:tab/>
-      </w:r>
-      <w:r>
-        <w:rPr>
-          <w:sz w:val="22"/>
-        </w:rPr>
-        <w:tab/>
-      </w:r>
-      <w:r>
-        <w:rPr>
-          <w:sz w:val="22"/>
-        </w:rPr>
-        <w:t>11.12.2020</w:t>
+        <w:t>0</w:t>
+      </w:r>
+      <w:r>
+        <w:rPr>
+          <w:sz w:val="22"/>
+        </w:rPr>
+        <w:t>7</w:t>
+      </w:r>
+      <w:r>
+        <w:rPr>
+          <w:sz w:val="22"/>
+        </w:rPr>
+        <w:t>.</w:t>
+      </w:r>
+      <w:r>
+        <w:rPr>
+          <w:sz w:val="22"/>
+        </w:rPr>
+        <w:t>1</w:t>
+      </w:r>
+      <w:r>
+        <w:rPr>
+          <w:sz w:val="22"/>
+        </w:rPr>
+        <w:t>1.202</w:t>
+      </w:r>
+      <w:r>
+        <w:rPr>
+          <w:sz w:val="22"/>
+        </w:rPr>
+        <w:t>5</w:t>
       </w:r>
     </w:p>
     <w:p>
@@ -371,7 +395,31 @@
         <w:rPr>
           <w:sz w:val="22"/>
         </w:rPr>
-        <w:t>10:00 Uhr</w:t>
+        <w:t>1</w:t>
+      </w:r>
+      <w:r>
+        <w:rPr>
+          <w:sz w:val="22"/>
+        </w:rPr>
+        <w:t>0</w:t>
+      </w:r>
+      <w:r>
+        <w:rPr>
+          <w:sz w:val="22"/>
+        </w:rPr>
+        <w:t>:</w:t>
+      </w:r>
+      <w:r>
+        <w:rPr>
+          <w:sz w:val="22"/>
+        </w:rPr>
+        <w:t>15</w:t>
+      </w:r>
+      <w:r>
+        <w:rPr>
+          <w:sz w:val="22"/>
+        </w:rPr>
+        <w:t xml:space="preserve"> Uhr</w:t>
       </w:r>
     </w:p>
     <w:p>
@@ -493,6 +541,29 @@
                 <w:sz w:val="22"/>
               </w:rPr>
             </w:pPr>
+            <w:r>
+              <w:rPr>
+                <w:rFonts w:cs="Arial"/>
+                <w:sz w:val="22"/>
+              </w:rPr>
+              <w:t>Eichelberger</w:t>
+            </w:r>
+            <w:r>
+              <w:rPr>
+                <w:rFonts w:cs="Arial"/>
+                <w:sz w:val="22"/>
+              </w:rPr>
+              <w:t xml:space="preserve">, </w:t>
+            </w:r>
+            <w:proofErr w:type="spellStart"/>
+            <w:r>
+              <w:rPr>
+                <w:rFonts w:cs="Arial"/>
+                <w:sz w:val="22"/>
+              </w:rPr>
+              <w:t>Macuha</w:t>
+            </w:r>
+            <w:proofErr w:type="spellEnd"/>
           </w:p>
         </w:tc>
         <w:tc>
@@ -508,6 +579,14 @@
                 <w:sz w:val="22"/>
               </w:rPr>
             </w:pPr>
+            <w:r>
+              <w:rPr>
+                <w:rFonts w:cs="Arial"/>
+                <w:color w:val="auto"/>
+                <w:sz w:val="22"/>
+              </w:rPr>
+              <w:t>Abstimmung 1. Zwischenpräsentation</w:t>
+            </w:r>
           </w:p>
         </w:tc>
       </w:tr>
@@ -719,6 +798,22 @@
                 <w:sz w:val="22"/>
               </w:rPr>
             </w:pPr>
+            <w:r>
+              <w:rPr>
+                <w:rFonts w:cs="Arial"/>
+                <w:sz w:val="22"/>
+              </w:rPr>
+              <w:t xml:space="preserve">Eichelberger, </w:t>
+            </w:r>
+            <w:proofErr w:type="spellStart"/>
+            <w:r>
+              <w:rPr>
+                <w:rFonts w:cs="Arial"/>
+                <w:sz w:val="22"/>
+              </w:rPr>
+              <w:t>Macuha</w:t>
+            </w:r>
+            <w:proofErr w:type="spellEnd"/>
           </w:p>
         </w:tc>
         <w:tc>
@@ -734,6 +829,14 @@
                 <w:sz w:val="22"/>
               </w:rPr>
             </w:pPr>
+            <w:r>
+              <w:rPr>
+                <w:rFonts w:cs="Arial"/>
+                <w:color w:val="auto"/>
+                <w:sz w:val="22"/>
+              </w:rPr>
+              <w:t>Übersichtlichere Gestaltung der Präsentation</w:t>
+            </w:r>
           </w:p>
         </w:tc>
         <w:tc>
@@ -747,6 +850,13 @@
                 <w:sz w:val="22"/>
               </w:rPr>
             </w:pPr>
+            <w:r>
+              <w:rPr>
+                <w:rFonts w:cs="Arial"/>
+                <w:sz w:val="22"/>
+              </w:rPr>
+              <w:t>9.11.2026</w:t>
+            </w:r>
           </w:p>
         </w:tc>
       </w:tr>
@@ -993,7 +1103,7 @@
 </file>
 
 <file path=word/endnotes.xml><?xml version="1.0" encoding="utf-8"?>
-<w:endnotes xmlns:wpc="http://schemas.microsoft.com/office/word/2010/wordprocessingCanvas" xmlns:cx="http://schemas.microsoft.com/office/drawing/2014/chartex" xmlns:cx1="http://schemas.microsoft.com/office/drawing/2015/9/8/chartex" xmlns:cx2="http://schemas.microsoft.com/office/drawing/2015/10/21/chartex" xmlns:cx3="http://schemas.microsoft.com/office/drawing/2016/5/9/chartex" xmlns:cx4="http://schemas.microsoft.com/office/drawing/2016/5/10/chartex" xmlns:cx5="http://schemas.microsoft.com/office/drawing/2016/5/11/chartex" xmlns:cx6="http://schemas.microsoft.com/office/drawing/2016/5/12/chartex" xmlns:cx7="http://schemas.microsoft.com/office/drawing/2016/5/13/chartex" xmlns:cx8="http://schemas.microsoft.com/office/drawing/2016/5/14/chartex" xmlns:mc="http://schemas.openxmlformats.org/markup-compatibility/2006" xmlns:aink="http://schemas.microsoft.com/office/drawing/2016/ink" xmlns:am3d="http://schemas.microsoft.com/office/drawing/2017/model3d" xmlns:o="urn:schemas-microsoft-com:office:office" xmlns:r="http://schemas.openxmlformats.org/officeDocument/2006/relationships" xmlns:m="http://schemas.openxmlformats.org/officeDocument/2006/math" xmlns:v="urn:schemas-microsoft-com:vml" xmlns:wp14="http://schemas.microsoft.com/office/word/2010/wordprocessingDrawing" xmlns:wp="http://schemas.openxmlformats.org/drawingml/2006/wordprocessingDrawing" xmlns:w10="urn:schemas-microsoft-com:office:word" xmlns:w="http://schemas.openxmlformats.org/wordprocessingml/2006/main" xmlns:w14="http://schemas.microsoft.com/office/word/2010/wordml" xmlns:w15="http://schemas.microsoft.com/office/word/2012/wordml" xmlns:w16cid="http://schemas.microsoft.com/office/word/2016/wordml/cid" xmlns:w16se="http://schemas.microsoft.com/office/word/2015/wordml/symex" xmlns:wpg="http://schemas.microsoft.com/office/word/2010/wordprocessingGroup" xmlns:wpi="http://schemas.microsoft.com/office/word/2010/wordprocessingInk" xmlns:wne="http://schemas.microsoft.com/office/word/2006/wordml" xmlns:wps="http://schemas.microsoft.com/office/word/2010/wordprocessingShape" mc:Ignorable="w14 w15 w16se w16cid wp14">
+<w:endnotes xmlns:wpc="http://schemas.microsoft.com/office/word/2010/wordprocessingCanvas" xmlns:cx="http://schemas.microsoft.com/office/drawing/2014/chartex" xmlns:cx1="http://schemas.microsoft.com/office/drawing/2015/9/8/chartex" xmlns:cx2="http://schemas.microsoft.com/office/drawing/2015/10/21/chartex" xmlns:cx3="http://schemas.microsoft.com/office/drawing/2016/5/9/chartex" xmlns:cx4="http://schemas.microsoft.com/office/drawing/2016/5/10/chartex" xmlns:cx5="http://schemas.microsoft.com/office/drawing/2016/5/11/chartex" xmlns:cx6="http://schemas.microsoft.com/office/drawing/2016/5/12/chartex" xmlns:cx7="http://schemas.microsoft.com/office/drawing/2016/5/13/chartex" xmlns:cx8="http://schemas.microsoft.com/office/drawing/2016/5/14/chartex" xmlns:mc="http://schemas.openxmlformats.org/markup-compatibility/2006" xmlns:aink="http://schemas.microsoft.com/office/drawing/2016/ink" xmlns:am3d="http://schemas.microsoft.com/office/drawing/2017/model3d" xmlns:o="urn:schemas-microsoft-com:office:office" xmlns:oel="http://schemas.microsoft.com/office/2019/extlst" xmlns:r="http://schemas.openxmlformats.org/officeDocument/2006/relationships" xmlns:m="http://schemas.openxmlformats.org/officeDocument/2006/math" xmlns:v="urn:schemas-microsoft-com:vml" xmlns:wp14="http://schemas.microsoft.com/office/word/2010/wordprocessingDrawing" xmlns:wp="http://schemas.openxmlformats.org/drawingml/2006/wordprocessingDrawing" xmlns:w10="urn:schemas-microsoft-com:office:word" xmlns:w="http://schemas.openxmlformats.org/wordprocessingml/2006/main" xmlns:w14="http://schemas.microsoft.com/office/word/2010/wordml" xmlns:w15="http://schemas.microsoft.com/office/word/2012/wordml" xmlns:w16cex="http://schemas.microsoft.com/office/word/2018/wordml/cex" xmlns:w16cid="http://schemas.microsoft.com/office/word/2016/wordml/cid" xmlns:w16="http://schemas.microsoft.com/office/word/2018/wordml" xmlns:w16du="http://schemas.microsoft.com/office/word/2023/wordml/word16du" xmlns:w16sdtdh="http://schemas.microsoft.com/office/word/2020/wordml/sdtdatahash" xmlns:w16sdtfl="http://schemas.microsoft.com/office/word/2024/wordml/sdtformatlock" xmlns:w16se="http://schemas.microsoft.com/office/word/2015/wordml/symex" xmlns:wpg="http://schemas.microsoft.com/office/word/2010/wordprocessingGroup" xmlns:wpi="http://schemas.microsoft.com/office/word/2010/wordprocessingInk" xmlns:wne="http://schemas.microsoft.com/office/word/2006/wordml" xmlns:wps="http://schemas.microsoft.com/office/word/2010/wordprocessingShape" mc:Ignorable="w14 w15 w16se w16cid w16 w16cex w16sdtdh w16sdtfl w16du wp14">
   <w:endnote w:type="separator" w:id="-1">
     <w:p>
       <w:r>
@@ -1012,7 +1122,7 @@
 </file>
 
 <file path=word/footer1.xml><?xml version="1.0" encoding="utf-8"?>
-<w:ftr xmlns:wpc="http://schemas.microsoft.com/office/word/2010/wordprocessingCanvas" xmlns:cx="http://schemas.microsoft.com/office/drawing/2014/chartex" xmlns:cx1="http://schemas.microsoft.com/office/drawing/2015/9/8/chartex" xmlns:cx2="http://schemas.microsoft.com/office/drawing/2015/10/21/chartex" xmlns:cx3="http://schemas.microsoft.com/office/drawing/2016/5/9/chartex" xmlns:cx4="http://schemas.microsoft.com/office/drawing/2016/5/10/chartex" xmlns:cx5="http://schemas.microsoft.com/office/drawing/2016/5/11/chartex" xmlns:cx6="http://schemas.microsoft.com/office/drawing/2016/5/12/chartex" xmlns:cx7="http://schemas.microsoft.com/office/drawing/2016/5/13/chartex" xmlns:cx8="http://schemas.microsoft.com/office/drawing/2016/5/14/chartex" xmlns:mc="http://schemas.openxmlformats.org/markup-compatibility/2006" xmlns:aink="http://schemas.microsoft.com/office/drawing/2016/ink" xmlns:am3d="http://schemas.microsoft.com/office/drawing/2017/model3d" xmlns:o="urn:schemas-microsoft-com:office:office" xmlns:r="http://schemas.openxmlformats.org/officeDocument/2006/relationships" xmlns:m="http://schemas.openxmlformats.org/officeDocument/2006/math" xmlns:v="urn:schemas-microsoft-com:vml" xmlns:wp14="http://schemas.microsoft.com/office/word/2010/wordprocessingDrawing" xmlns:wp="http://schemas.openxmlformats.org/drawingml/2006/wordprocessingDrawing" xmlns:w10="urn:schemas-microsoft-com:office:word" xmlns:w="http://schemas.openxmlformats.org/wordprocessingml/2006/main" xmlns:w14="http://schemas.microsoft.com/office/word/2010/wordml" xmlns:w15="http://schemas.microsoft.com/office/word/2012/wordml" xmlns:w16cid="http://schemas.microsoft.com/office/word/2016/wordml/cid" xmlns:w16se="http://schemas.microsoft.com/office/word/2015/wordml/symex" xmlns:wpg="http://schemas.microsoft.com/office/word/2010/wordprocessingGroup" xmlns:wpi="http://schemas.microsoft.com/office/word/2010/wordprocessingInk" xmlns:wne="http://schemas.microsoft.com/office/word/2006/wordml" xmlns:wps="http://schemas.microsoft.com/office/word/2010/wordprocessingShape" mc:Ignorable="w14 w15 w16se w16cid wp14">
+<w:ftr xmlns:wpc="http://schemas.microsoft.com/office/word/2010/wordprocessingCanvas" xmlns:cx="http://schemas.microsoft.com/office/drawing/2014/chartex" xmlns:cx1="http://schemas.microsoft.com/office/drawing/2015/9/8/chartex" xmlns:cx2="http://schemas.microsoft.com/office/drawing/2015/10/21/chartex" xmlns:cx3="http://schemas.microsoft.com/office/drawing/2016/5/9/chartex" xmlns:cx4="http://schemas.microsoft.com/office/drawing/2016/5/10/chartex" xmlns:cx5="http://schemas.microsoft.com/office/drawing/2016/5/11/chartex" xmlns:cx6="http://schemas.microsoft.com/office/drawing/2016/5/12/chartex" xmlns:cx7="http://schemas.microsoft.com/office/drawing/2016/5/13/chartex" xmlns:cx8="http://schemas.microsoft.com/office/drawing/2016/5/14/chartex" xmlns:mc="http://schemas.openxmlformats.org/markup-compatibility/2006" xmlns:aink="http://schemas.microsoft.com/office/drawing/2016/ink" xmlns:am3d="http://schemas.microsoft.com/office/drawing/2017/model3d" xmlns:o="urn:schemas-microsoft-com:office:office" xmlns:oel="http://schemas.microsoft.com/office/2019/extlst" xmlns:r="http://schemas.openxmlformats.org/officeDocument/2006/relationships" xmlns:m="http://schemas.openxmlformats.org/officeDocument/2006/math" xmlns:v="urn:schemas-microsoft-com:vml" xmlns:wp14="http://schemas.microsoft.com/office/word/2010/wordprocessingDrawing" xmlns:wp="http://schemas.openxmlformats.org/drawingml/2006/wordprocessingDrawing" xmlns:w10="urn:schemas-microsoft-com:office:word" xmlns:w="http://schemas.openxmlformats.org/wordprocessingml/2006/main" xmlns:w14="http://schemas.microsoft.com/office/word/2010/wordml" xmlns:w15="http://schemas.microsoft.com/office/word/2012/wordml" xmlns:w16cex="http://schemas.microsoft.com/office/word/2018/wordml/cex" xmlns:w16cid="http://schemas.microsoft.com/office/word/2016/wordml/cid" xmlns:w16="http://schemas.microsoft.com/office/word/2018/wordml" xmlns:w16du="http://schemas.microsoft.com/office/word/2023/wordml/word16du" xmlns:w16sdtdh="http://schemas.microsoft.com/office/word/2020/wordml/sdtdatahash" xmlns:w16sdtfl="http://schemas.microsoft.com/office/word/2024/wordml/sdtformatlock" xmlns:w16se="http://schemas.microsoft.com/office/word/2015/wordml/symex" xmlns:wpg="http://schemas.microsoft.com/office/word/2010/wordprocessingGroup" xmlns:wpi="http://schemas.microsoft.com/office/word/2010/wordprocessingInk" xmlns:wne="http://schemas.microsoft.com/office/word/2006/wordml" xmlns:wps="http://schemas.microsoft.com/office/word/2010/wordprocessingShape" mc:Ignorable="w14 w15 w16se w16cid w16 w16cex w16sdtdh w16sdtfl w16du wp14">
   <w:tbl>
     <w:tblPr>
       <w:tblW w:w="4950" w:type="pct"/>
@@ -1044,7 +1154,6 @@
       <w:tc>
         <w:tcPr>
           <w:tcW w:w="8289" w:type="dxa"/>
-          <w:shd w:val="clear" w:color="auto" w:fill="auto"/>
           <w:vAlign w:val="center"/>
         </w:tcPr>
         <w:p>
@@ -1135,7 +1244,6 @@
       <w:tc>
         <w:tcPr>
           <w:tcW w:w="1243" w:type="dxa"/>
-          <w:shd w:val="clear" w:color="auto" w:fill="auto"/>
           <w:vAlign w:val="center"/>
         </w:tcPr>
         <w:p>
@@ -1269,7 +1377,7 @@
 </file>
 
 <file path=word/footnotes.xml><?xml version="1.0" encoding="utf-8"?>
-<w:footnotes xmlns:wpc="http://schemas.microsoft.com/office/word/2010/wordprocessingCanvas" xmlns:cx="http://schemas.microsoft.com/office/drawing/2014/chartex" xmlns:cx1="http://schemas.microsoft.com/office/drawing/2015/9/8/chartex" xmlns:cx2="http://schemas.microsoft.com/office/drawing/2015/10/21/chartex" xmlns:cx3="http://schemas.microsoft.com/office/drawing/2016/5/9/chartex" xmlns:cx4="http://schemas.microsoft.com/office/drawing/2016/5/10/chartex" xmlns:cx5="http://schemas.microsoft.com/office/drawing/2016/5/11/chartex" xmlns:cx6="http://schemas.microsoft.com/office/drawing/2016/5/12/chartex" xmlns:cx7="http://schemas.microsoft.com/office/drawing/2016/5/13/chartex" xmlns:cx8="http://schemas.microsoft.com/office/drawing/2016/5/14/chartex" xmlns:mc="http://schemas.openxmlformats.org/markup-compatibility/2006" xmlns:aink="http://schemas.microsoft.com/office/drawing/2016/ink" xmlns:am3d="http://schemas.microsoft.com/office/drawing/2017/model3d" xmlns:o="urn:schemas-microsoft-com:office:office" xmlns:r="http://schemas.openxmlformats.org/officeDocument/2006/relationships" xmlns:m="http://schemas.openxmlformats.org/officeDocument/2006/math" xmlns:v="urn:schemas-microsoft-com:vml" xmlns:wp14="http://schemas.microsoft.com/office/word/2010/wordprocessingDrawing" xmlns:wp="http://schemas.openxmlformats.org/drawingml/2006/wordprocessingDrawing" xmlns:w10="urn:schemas-microsoft-com:office:word" xmlns:w="http://schemas.openxmlformats.org/wordprocessingml/2006/main" xmlns:w14="http://schemas.microsoft.com/office/word/2010/wordml" xmlns:w15="http://schemas.microsoft.com/office/word/2012/wordml" xmlns:w16cid="http://schemas.microsoft.com/office/word/2016/wordml/cid" xmlns:w16se="http://schemas.microsoft.com/office/word/2015/wordml/symex" xmlns:wpg="http://schemas.microsoft.com/office/word/2010/wordprocessingGroup" xmlns:wpi="http://schemas.microsoft.com/office/word/2010/wordprocessingInk" xmlns:wne="http://schemas.microsoft.com/office/word/2006/wordml" xmlns:wps="http://schemas.microsoft.com/office/word/2010/wordprocessingShape" mc:Ignorable="w14 w15 w16se w16cid wp14">
+<w:footnotes xmlns:wpc="http://schemas.microsoft.com/office/word/2010/wordprocessingCanvas" xmlns:cx="http://schemas.microsoft.com/office/drawing/2014/chartex" xmlns:cx1="http://schemas.microsoft.com/office/drawing/2015/9/8/chartex" xmlns:cx2="http://schemas.microsoft.com/office/drawing/2015/10/21/chartex" xmlns:cx3="http://schemas.microsoft.com/office/drawing/2016/5/9/chartex" xmlns:cx4="http://schemas.microsoft.com/office/drawing/2016/5/10/chartex" xmlns:cx5="http://schemas.microsoft.com/office/drawing/2016/5/11/chartex" xmlns:cx6="http://schemas.microsoft.com/office/drawing/2016/5/12/chartex" xmlns:cx7="http://schemas.microsoft.com/office/drawing/2016/5/13/chartex" xmlns:cx8="http://schemas.microsoft.com/office/drawing/2016/5/14/chartex" xmlns:mc="http://schemas.openxmlformats.org/markup-compatibility/2006" xmlns:aink="http://schemas.microsoft.com/office/drawing/2016/ink" xmlns:am3d="http://schemas.microsoft.com/office/drawing/2017/model3d" xmlns:o="urn:schemas-microsoft-com:office:office" xmlns:oel="http://schemas.microsoft.com/office/2019/extlst" xmlns:r="http://schemas.openxmlformats.org/officeDocument/2006/relationships" xmlns:m="http://schemas.openxmlformats.org/officeDocument/2006/math" xmlns:v="urn:schemas-microsoft-com:vml" xmlns:wp14="http://schemas.microsoft.com/office/word/2010/wordprocessingDrawing" xmlns:wp="http://schemas.openxmlformats.org/drawingml/2006/wordprocessingDrawing" xmlns:w10="urn:schemas-microsoft-com:office:word" xmlns:w="http://schemas.openxmlformats.org/wordprocessingml/2006/main" xmlns:w14="http://schemas.microsoft.com/office/word/2010/wordml" xmlns:w15="http://schemas.microsoft.com/office/word/2012/wordml" xmlns:w16cex="http://schemas.microsoft.com/office/word/2018/wordml/cex" xmlns:w16cid="http://schemas.microsoft.com/office/word/2016/wordml/cid" xmlns:w16="http://schemas.microsoft.com/office/word/2018/wordml" xmlns:w16du="http://schemas.microsoft.com/office/word/2023/wordml/word16du" xmlns:w16sdtdh="http://schemas.microsoft.com/office/word/2020/wordml/sdtdatahash" xmlns:w16sdtfl="http://schemas.microsoft.com/office/word/2024/wordml/sdtformatlock" xmlns:w16se="http://schemas.microsoft.com/office/word/2015/wordml/symex" xmlns:wpg="http://schemas.microsoft.com/office/word/2010/wordprocessingGroup" xmlns:wpi="http://schemas.microsoft.com/office/word/2010/wordprocessingInk" xmlns:wne="http://schemas.microsoft.com/office/word/2006/wordml" xmlns:wps="http://schemas.microsoft.com/office/word/2010/wordprocessingShape" mc:Ignorable="w14 w15 w16se w16cid w16 w16cex w16sdtdh w16sdtfl w16du wp14">
   <w:footnote w:type="separator" w:id="-1">
     <w:p>
       <w:r>
@@ -1288,7 +1396,7 @@
 </file>
 
 <file path=word/header1.xml><?xml version="1.0" encoding="utf-8"?>
-<w:hdr xmlns:wpc="http://schemas.microsoft.com/office/word/2010/wordprocessingCanvas" xmlns:cx="http://schemas.microsoft.com/office/drawing/2014/chartex" xmlns:cx1="http://schemas.microsoft.com/office/drawing/2015/9/8/chartex" xmlns:cx2="http://schemas.microsoft.com/office/drawing/2015/10/21/chartex" xmlns:cx3="http://schemas.microsoft.com/office/drawing/2016/5/9/chartex" xmlns:cx4="http://schemas.microsoft.com/office/drawing/2016/5/10/chartex" xmlns:cx5="http://schemas.microsoft.com/office/drawing/2016/5/11/chartex" xmlns:cx6="http://schemas.microsoft.com/office/drawing/2016/5/12/chartex" xmlns:cx7="http://schemas.microsoft.com/office/drawing/2016/5/13/chartex" xmlns:cx8="http://schemas.microsoft.com/office/drawing/2016/5/14/chartex" xmlns:mc="http://schemas.openxmlformats.org/markup-compatibility/2006" xmlns:aink="http://schemas.microsoft.com/office/drawing/2016/ink" xmlns:am3d="http://schemas.microsoft.com/office/drawing/2017/model3d" xmlns:o="urn:schemas-microsoft-com:office:office" xmlns:r="http://schemas.openxmlformats.org/officeDocument/2006/relationships" xmlns:m="http://schemas.openxmlformats.org/officeDocument/2006/math" xmlns:v="urn:schemas-microsoft-com:vml" xmlns:wp14="http://schemas.microsoft.com/office/word/2010/wordprocessingDrawing" xmlns:wp="http://schemas.openxmlformats.org/drawingml/2006/wordprocessingDrawing" xmlns:w10="urn:schemas-microsoft-com:office:word" xmlns:w="http://schemas.openxmlformats.org/wordprocessingml/2006/main" xmlns:w14="http://schemas.microsoft.com/office/word/2010/wordml" xmlns:w15="http://schemas.microsoft.com/office/word/2012/wordml" xmlns:w16cid="http://schemas.microsoft.com/office/word/2016/wordml/cid" xmlns:w16se="http://schemas.microsoft.com/office/word/2015/wordml/symex" xmlns:wpg="http://schemas.microsoft.com/office/word/2010/wordprocessingGroup" xmlns:wpi="http://schemas.microsoft.com/office/word/2010/wordprocessingInk" xmlns:wne="http://schemas.microsoft.com/office/word/2006/wordml" xmlns:wps="http://schemas.microsoft.com/office/word/2010/wordprocessingShape" mc:Ignorable="w14 w15 w16se w16cid wp14">
+<w:hdr xmlns:wpc="http://schemas.microsoft.com/office/word/2010/wordprocessingCanvas" xmlns:cx="http://schemas.microsoft.com/office/drawing/2014/chartex" xmlns:cx1="http://schemas.microsoft.com/office/drawing/2015/9/8/chartex" xmlns:cx2="http://schemas.microsoft.com/office/drawing/2015/10/21/chartex" xmlns:cx3="http://schemas.microsoft.com/office/drawing/2016/5/9/chartex" xmlns:cx4="http://schemas.microsoft.com/office/drawing/2016/5/10/chartex" xmlns:cx5="http://schemas.microsoft.com/office/drawing/2016/5/11/chartex" xmlns:cx6="http://schemas.microsoft.com/office/drawing/2016/5/12/chartex" xmlns:cx7="http://schemas.microsoft.com/office/drawing/2016/5/13/chartex" xmlns:cx8="http://schemas.microsoft.com/office/drawing/2016/5/14/chartex" xmlns:mc="http://schemas.openxmlformats.org/markup-compatibility/2006" xmlns:aink="http://schemas.microsoft.com/office/drawing/2016/ink" xmlns:am3d="http://schemas.microsoft.com/office/drawing/2017/model3d" xmlns:o="urn:schemas-microsoft-com:office:office" xmlns:oel="http://schemas.microsoft.com/office/2019/extlst" xmlns:r="http://schemas.openxmlformats.org/officeDocument/2006/relationships" xmlns:m="http://schemas.openxmlformats.org/officeDocument/2006/math" xmlns:v="urn:schemas-microsoft-com:vml" xmlns:wp14="http://schemas.microsoft.com/office/word/2010/wordprocessingDrawing" xmlns:wp="http://schemas.openxmlformats.org/drawingml/2006/wordprocessingDrawing" xmlns:w10="urn:schemas-microsoft-com:office:word" xmlns:w="http://schemas.openxmlformats.org/wordprocessingml/2006/main" xmlns:w14="http://schemas.microsoft.com/office/word/2010/wordml" xmlns:w15="http://schemas.microsoft.com/office/word/2012/wordml" xmlns:w16cex="http://schemas.microsoft.com/office/word/2018/wordml/cex" xmlns:w16cid="http://schemas.microsoft.com/office/word/2016/wordml/cid" xmlns:w16="http://schemas.microsoft.com/office/word/2018/wordml" xmlns:w16du="http://schemas.microsoft.com/office/word/2023/wordml/word16du" xmlns:w16sdtdh="http://schemas.microsoft.com/office/word/2020/wordml/sdtdatahash" xmlns:w16sdtfl="http://schemas.microsoft.com/office/word/2024/wordml/sdtformatlock" xmlns:w16se="http://schemas.microsoft.com/office/word/2015/wordml/symex" xmlns:wpg="http://schemas.microsoft.com/office/word/2010/wordprocessingGroup" xmlns:wpi="http://schemas.microsoft.com/office/word/2010/wordprocessingInk" xmlns:wne="http://schemas.microsoft.com/office/word/2006/wordml" xmlns:wps="http://schemas.microsoft.com/office/word/2010/wordprocessingShape" mc:Ignorable="w14 w15 w16se w16cid w16 w16cex w16sdtdh w16sdtfl w16du wp14">
   <w:tbl>
     <w:tblPr>
       <w:tblW w:w="4950" w:type="pct"/>
@@ -1343,7 +1451,7 @@
               <w:noProof/>
             </w:rPr>
             <w:drawing>
-              <wp:inline distT="0" distB="0" distL="0" distR="0" wp14:anchorId="6062DD94" wp14:editId="3C49FBC1">
+              <wp:inline distT="0" distB="0" distL="0" distR="0" wp14:anchorId="38A5367A" wp14:editId="3527B78B">
                 <wp:extent cx="1076325" cy="220345"/>
                 <wp:effectExtent l="0" t="0" r="9525" b="8255"/>
                 <wp:docPr id="1" name="Grafik 1"/>
@@ -1576,7 +1684,7 @@
 </file>
 
 <file path=word/numbering.xml><?xml version="1.0" encoding="utf-8"?>
-<w:numbering xmlns:wpc="http://schemas.microsoft.com/office/word/2010/wordprocessingCanvas" xmlns:cx="http://schemas.microsoft.com/office/drawing/2014/chartex" xmlns:cx1="http://schemas.microsoft.com/office/drawing/2015/9/8/chartex" xmlns:cx2="http://schemas.microsoft.com/office/drawing/2015/10/21/chartex" xmlns:cx3="http://schemas.microsoft.com/office/drawing/2016/5/9/chartex" xmlns:cx4="http://schemas.microsoft.com/office/drawing/2016/5/10/chartex" xmlns:cx5="http://schemas.microsoft.com/office/drawing/2016/5/11/chartex" xmlns:cx6="http://schemas.microsoft.com/office/drawing/2016/5/12/chartex" xmlns:cx7="http://schemas.microsoft.com/office/drawing/2016/5/13/chartex" xmlns:cx8="http://schemas.microsoft.com/office/drawing/2016/5/14/chartex" xmlns:mc="http://schemas.openxmlformats.org/markup-compatibility/2006" xmlns:aink="http://schemas.microsoft.com/office/drawing/2016/ink" xmlns:am3d="http://schemas.microsoft.com/office/drawing/2017/model3d" xmlns:o="urn:schemas-microsoft-com:office:office" xmlns:r="http://schemas.openxmlformats.org/officeDocument/2006/relationships" xmlns:m="http://schemas.openxmlformats.org/officeDocument/2006/math" xmlns:v="urn:schemas-microsoft-com:vml" xmlns:wp14="http://schemas.microsoft.com/office/word/2010/wordprocessingDrawing" xmlns:wp="http://schemas.openxmlformats.org/drawingml/2006/wordprocessingDrawing" xmlns:w10="urn:schemas-microsoft-com:office:word" xmlns:w="http://schemas.openxmlformats.org/wordprocessingml/2006/main" xmlns:w14="http://schemas.microsoft.com/office/word/2010/wordml" xmlns:w15="http://schemas.microsoft.com/office/word/2012/wordml" xmlns:w16cid="http://schemas.microsoft.com/office/word/2016/wordml/cid" xmlns:w16se="http://schemas.microsoft.com/office/word/2015/wordml/symex" xmlns:wpg="http://schemas.microsoft.com/office/word/2010/wordprocessingGroup" xmlns:wpi="http://schemas.microsoft.com/office/word/2010/wordprocessingInk" xmlns:wne="http://schemas.microsoft.com/office/word/2006/wordml" xmlns:wps="http://schemas.microsoft.com/office/word/2010/wordprocessingShape" mc:Ignorable="w14 w15 w16se w16cid wp14">
+<w:numbering xmlns:wpc="http://schemas.microsoft.com/office/word/2010/wordprocessingCanvas" xmlns:cx="http://schemas.microsoft.com/office/drawing/2014/chartex" xmlns:cx1="http://schemas.microsoft.com/office/drawing/2015/9/8/chartex" xmlns:cx2="http://schemas.microsoft.com/office/drawing/2015/10/21/chartex" xmlns:cx3="http://schemas.microsoft.com/office/drawing/2016/5/9/chartex" xmlns:cx4="http://schemas.microsoft.com/office/drawing/2016/5/10/chartex" xmlns:cx5="http://schemas.microsoft.com/office/drawing/2016/5/11/chartex" xmlns:cx6="http://schemas.microsoft.com/office/drawing/2016/5/12/chartex" xmlns:cx7="http://schemas.microsoft.com/office/drawing/2016/5/13/chartex" xmlns:cx8="http://schemas.microsoft.com/office/drawing/2016/5/14/chartex" xmlns:mc="http://schemas.openxmlformats.org/markup-compatibility/2006" xmlns:aink="http://schemas.microsoft.com/office/drawing/2016/ink" xmlns:am3d="http://schemas.microsoft.com/office/drawing/2017/model3d" xmlns:o="urn:schemas-microsoft-com:office:office" xmlns:oel="http://schemas.microsoft.com/office/2019/extlst" xmlns:r="http://schemas.openxmlformats.org/officeDocument/2006/relationships" xmlns:m="http://schemas.openxmlformats.org/officeDocument/2006/math" xmlns:v="urn:schemas-microsoft-com:vml" xmlns:wp14="http://schemas.microsoft.com/office/word/2010/wordprocessingDrawing" xmlns:wp="http://schemas.openxmlformats.org/drawingml/2006/wordprocessingDrawing" xmlns:w10="urn:schemas-microsoft-com:office:word" xmlns:w="http://schemas.openxmlformats.org/wordprocessingml/2006/main" xmlns:w14="http://schemas.microsoft.com/office/word/2010/wordml" xmlns:w15="http://schemas.microsoft.com/office/word/2012/wordml" xmlns:w16cex="http://schemas.microsoft.com/office/word/2018/wordml/cex" xmlns:w16cid="http://schemas.microsoft.com/office/word/2016/wordml/cid" xmlns:w16="http://schemas.microsoft.com/office/word/2018/wordml" xmlns:w16du="http://schemas.microsoft.com/office/word/2023/wordml/word16du" xmlns:w16sdtdh="http://schemas.microsoft.com/office/word/2020/wordml/sdtdatahash" xmlns:w16sdtfl="http://schemas.microsoft.com/office/word/2024/wordml/sdtformatlock" xmlns:w16se="http://schemas.microsoft.com/office/word/2015/wordml/symex" xmlns:wpg="http://schemas.microsoft.com/office/word/2010/wordprocessingGroup" xmlns:wpi="http://schemas.microsoft.com/office/word/2010/wordprocessingInk" xmlns:wne="http://schemas.microsoft.com/office/word/2006/wordml" xmlns:wps="http://schemas.microsoft.com/office/word/2010/wordprocessingShape" mc:Ignorable="w14 w15 w16se w16cid w16 w16cex w16sdtdh w16sdtfl w16du wp14">
   <w:abstractNum w:abstractNumId="0" w15:restartNumberingAfterBreak="0">
     <w:nsid w:val="2F56337B"/>
     <w:multiLevelType w:val="multilevel"/>
@@ -1690,14 +1798,14 @@
       </w:rPr>
     </w:lvl>
   </w:abstractNum>
-  <w:num w:numId="1">
+  <w:num w:numId="1" w16cid:durableId="1467163277">
     <w:abstractNumId w:val="0"/>
   </w:num>
 </w:numbering>
 </file>
 
 <file path=word/styles.xml><?xml version="1.0" encoding="utf-8"?>
-<w:styles xmlns:mc="http://schemas.openxmlformats.org/markup-compatibility/2006" xmlns:r="http://schemas.openxmlformats.org/officeDocument/2006/relationships" xmlns:w="http://schemas.openxmlformats.org/wordprocessingml/2006/main" xmlns:w14="http://schemas.microsoft.com/office/word/2010/wordml" xmlns:w15="http://schemas.microsoft.com/office/word/2012/wordml" xmlns:w16cid="http://schemas.microsoft.com/office/word/2016/wordml/cid" xmlns:w16se="http://schemas.microsoft.com/office/word/2015/wordml/symex" mc:Ignorable="w14 w15 w16se w16cid">
+<w:styles xmlns:mc="http://schemas.openxmlformats.org/markup-compatibility/2006" xmlns:r="http://schemas.openxmlformats.org/officeDocument/2006/relationships" xmlns:w="http://schemas.openxmlformats.org/wordprocessingml/2006/main" xmlns:w14="http://schemas.microsoft.com/office/word/2010/wordml" xmlns:w15="http://schemas.microsoft.com/office/word/2012/wordml" xmlns:w16cex="http://schemas.microsoft.com/office/word/2018/wordml/cex" xmlns:w16cid="http://schemas.microsoft.com/office/word/2016/wordml/cid" xmlns:w16="http://schemas.microsoft.com/office/word/2018/wordml" xmlns:w16du="http://schemas.microsoft.com/office/word/2023/wordml/word16du" xmlns:w16sdtdh="http://schemas.microsoft.com/office/word/2020/wordml/sdtdatahash" xmlns:w16sdtfl="http://schemas.microsoft.com/office/word/2024/wordml/sdtformatlock" xmlns:w16se="http://schemas.microsoft.com/office/word/2015/wordml/symex" mc:Ignorable="w14 w15 w16se w16cid w16 w16cex w16sdtdh w16sdtfl w16du">
   <w:docDefaults>
     <w:rPrDefault>
       <w:rPr>
@@ -1710,7 +1818,7 @@
     </w:rPrDefault>
     <w:pPrDefault/>
   </w:docDefaults>
-  <w:latentStyles w:defLockedState="0" w:defUIPriority="99" w:defSemiHidden="0" w:defUnhideWhenUsed="0" w:defQFormat="0" w:count="375">
+  <w:latentStyles w:defLockedState="0" w:defUIPriority="99" w:defSemiHidden="0" w:defUnhideWhenUsed="0" w:defQFormat="0" w:count="376">
     <w:lsdException w:name="Normal" w:uiPriority="0" w:qFormat="1"/>
     <w:lsdException w:name="heading 1" w:uiPriority="0" w:qFormat="1"/>
     <w:lsdException w:name="heading 2" w:semiHidden="1" w:uiPriority="9" w:unhideWhenUsed="1" w:qFormat="1"/>
@@ -2086,6 +2194,7 @@
     <w:lsdException w:name="Smart Hyperlink" w:semiHidden="1" w:unhideWhenUsed="1"/>
     <w:lsdException w:name="Hashtag" w:semiHidden="1" w:unhideWhenUsed="1"/>
     <w:lsdException w:name="Unresolved Mention" w:semiHidden="1" w:unhideWhenUsed="1"/>
+    <w:lsdException w:name="Smart Link" w:semiHidden="1" w:unhideWhenUsed="1"/>
   </w:latentStyles>
   <w:style w:type="paragraph" w:default="1" w:styleId="Standard">
     <w:name w:val="Normal"/>

</xml_diff>